<commit_message>
elaborate average node performance displayed
</commit_message>
<xml_diff>
--- a/results/GNFUV/figures/experiment results.docx
+++ b/results/GNFUV/figures/experiment results.docx
@@ -272,9 +272,9 @@
         </w:rPr>
         <w:lastRenderedPageBreak/>
         <w:drawing>
-          <wp:inline distT="0" distB="0" distL="0" distR="0" wp14:anchorId="52925B22" wp14:editId="3001B70B">
-            <wp:extent cx="2743200" cy="3161153"/>
-            <wp:effectExtent l="0" t="0" r="0" b="1270"/>
+          <wp:inline distT="0" distB="0" distL="0" distR="0" wp14:anchorId="52925B22" wp14:editId="6184B22E">
+            <wp:extent cx="2286000" cy="2634294"/>
+            <wp:effectExtent l="0" t="0" r="0" b="0"/>
             <wp:docPr id="1" name="Picture 1" descr="Chart&#10;&#10;Description automatically generated"/>
             <wp:cNvGraphicFramePr>
               <a:graphicFrameLocks xmlns:a="http://schemas.openxmlformats.org/drawingml/2006/main" noChangeAspect="1"/>
@@ -294,54 +294,7 @@
                   <pic:spPr bwMode="auto">
                     <a:xfrm>
                       <a:off x="0" y="0"/>
-                      <a:ext cx="2743200" cy="3161153"/>
-                    </a:xfrm>
-                    <a:prstGeom prst="rect">
-                      <a:avLst/>
-                    </a:prstGeom>
-                    <a:ln>
-                      <a:noFill/>
-                    </a:ln>
-                    <a:extLst>
-                      <a:ext uri="{53640926-AAD7-44D8-BBD7-CCE9431645EC}">
-                        <a14:shadowObscured xmlns:a14="http://schemas.microsoft.com/office/drawing/2010/main"/>
-                      </a:ext>
-                    </a:extLst>
-                  </pic:spPr>
-                </pic:pic>
-              </a:graphicData>
-            </a:graphic>
-          </wp:inline>
-        </w:drawing>
-      </w:r>
-      <w:r>
-        <w:rPr>
-          <w:noProof/>
-        </w:rPr>
-        <w:drawing>
-          <wp:inline distT="0" distB="0" distL="0" distR="0" wp14:anchorId="332325E2" wp14:editId="2E451004">
-            <wp:extent cx="2743200" cy="3197528"/>
-            <wp:effectExtent l="0" t="0" r="0" b="3175"/>
-            <wp:docPr id="14" name="Picture 14" descr="Chart&#10;&#10;Description automatically generated"/>
-            <wp:cNvGraphicFramePr>
-              <a:graphicFrameLocks xmlns:a="http://schemas.openxmlformats.org/drawingml/2006/main" noChangeAspect="1"/>
-            </wp:cNvGraphicFramePr>
-            <a:graphic xmlns:a="http://schemas.openxmlformats.org/drawingml/2006/main">
-              <a:graphicData uri="http://schemas.openxmlformats.org/drawingml/2006/picture">
-                <pic:pic xmlns:pic="http://schemas.openxmlformats.org/drawingml/2006/picture">
-                  <pic:nvPicPr>
-                    <pic:cNvPr id="1" name="Picture 1" descr="Chart&#10;&#10;Description automatically generated"/>
-                    <pic:cNvPicPr/>
-                  </pic:nvPicPr>
-                  <pic:blipFill rotWithShape="1">
-                    <a:blip r:embed="rId8"/>
-                    <a:srcRect l="55974" t="4659" r="2249" b="2142"/>
-                    <a:stretch/>
-                  </pic:blipFill>
-                  <pic:spPr bwMode="auto">
-                    <a:xfrm>
-                      <a:off x="0" y="0"/>
-                      <a:ext cx="2743200" cy="3197528"/>
+                      <a:ext cx="2286000" cy="2634294"/>
                     </a:xfrm>
                     <a:prstGeom prst="rect">
                       <a:avLst/>
@@ -368,9 +321,58 @@
           <w:noProof/>
         </w:rPr>
         <w:drawing>
-          <wp:inline distT="0" distB="0" distL="0" distR="0" wp14:anchorId="2C2FC23A" wp14:editId="312D47A5">
-            <wp:extent cx="2743200" cy="3243903"/>
-            <wp:effectExtent l="0" t="0" r="0" b="0"/>
+          <wp:inline distT="0" distB="0" distL="0" distR="0" wp14:anchorId="332325E2" wp14:editId="42C1E53C">
+            <wp:extent cx="2286000" cy="2664607"/>
+            <wp:effectExtent l="0" t="0" r="0" b="2540"/>
+            <wp:docPr id="14" name="Picture 14" descr="Chart&#10;&#10;Description automatically generated"/>
+            <wp:cNvGraphicFramePr>
+              <a:graphicFrameLocks xmlns:a="http://schemas.openxmlformats.org/drawingml/2006/main" noChangeAspect="1"/>
+            </wp:cNvGraphicFramePr>
+            <a:graphic xmlns:a="http://schemas.openxmlformats.org/drawingml/2006/main">
+              <a:graphicData uri="http://schemas.openxmlformats.org/drawingml/2006/picture">
+                <pic:pic xmlns:pic="http://schemas.openxmlformats.org/drawingml/2006/picture">
+                  <pic:nvPicPr>
+                    <pic:cNvPr id="1" name="Picture 1" descr="Chart&#10;&#10;Description automatically generated"/>
+                    <pic:cNvPicPr/>
+                  </pic:nvPicPr>
+                  <pic:blipFill rotWithShape="1">
+                    <a:blip r:embed="rId8"/>
+                    <a:srcRect l="55974" t="4659" r="2249" b="2142"/>
+                    <a:stretch/>
+                  </pic:blipFill>
+                  <pic:spPr bwMode="auto">
+                    <a:xfrm>
+                      <a:off x="0" y="0"/>
+                      <a:ext cx="2286000" cy="2664607"/>
+                    </a:xfrm>
+                    <a:prstGeom prst="rect">
+                      <a:avLst/>
+                    </a:prstGeom>
+                    <a:ln>
+                      <a:noFill/>
+                    </a:ln>
+                    <a:extLst>
+                      <a:ext uri="{53640926-AAD7-44D8-BBD7-CCE9431645EC}">
+                        <a14:shadowObscured xmlns:a14="http://schemas.microsoft.com/office/drawing/2010/main"/>
+                      </a:ext>
+                    </a:extLst>
+                  </pic:spPr>
+                </pic:pic>
+              </a:graphicData>
+            </a:graphic>
+          </wp:inline>
+        </w:drawing>
+      </w:r>
+    </w:p>
+    <w:p>
+      <w:r>
+        <w:rPr>
+          <w:noProof/>
+        </w:rPr>
+        <w:drawing>
+          <wp:inline distT="0" distB="0" distL="0" distR="0" wp14:anchorId="2C2FC23A" wp14:editId="51D40201">
+            <wp:extent cx="2286000" cy="2703253"/>
+            <wp:effectExtent l="0" t="0" r="0" b="1905"/>
             <wp:docPr id="16" name="Picture 16" descr="Chart, scatter chart&#10;&#10;Description automatically generated"/>
             <wp:cNvGraphicFramePr>
               <a:graphicFrameLocks xmlns:a="http://schemas.openxmlformats.org/drawingml/2006/main" noChangeAspect="1"/>
@@ -390,7 +392,7 @@
                   <pic:spPr bwMode="auto">
                     <a:xfrm>
                       <a:off x="0" y="0"/>
-                      <a:ext cx="2743200" cy="3243903"/>
+                      <a:ext cx="2286000" cy="2703253"/>
                     </a:xfrm>
                     <a:prstGeom prst="rect">
                       <a:avLst/>
@@ -410,13 +412,16 @@
           </wp:inline>
         </w:drawing>
       </w:r>
+    </w:p>
+    <w:p>
       <w:r>
         <w:rPr>
           <w:noProof/>
         </w:rPr>
+        <w:lastRenderedPageBreak/>
         <w:drawing>
-          <wp:inline distT="0" distB="0" distL="0" distR="0" wp14:anchorId="0195B519" wp14:editId="0556B04D">
-            <wp:extent cx="2743200" cy="3278643"/>
+          <wp:inline distT="0" distB="0" distL="0" distR="0" wp14:anchorId="0195B519" wp14:editId="202D4985">
+            <wp:extent cx="2286000" cy="2732203"/>
             <wp:effectExtent l="0" t="0" r="0" b="0"/>
             <wp:docPr id="17" name="Picture 17" descr="Chart, scatter chart&#10;&#10;Description automatically generated"/>
             <wp:cNvGraphicFramePr>
@@ -437,7 +442,7 @@
                   <pic:spPr bwMode="auto">
                     <a:xfrm>
                       <a:off x="0" y="0"/>
-                      <a:ext cx="2743200" cy="3278643"/>
+                      <a:ext cx="2286000" cy="2732203"/>
                     </a:xfrm>
                     <a:prstGeom prst="rect">
                       <a:avLst/>

</xml_diff>